<commit_message>
Contrato class, crear crontrato
</commit_message>
<xml_diff>
--- a/service/static/contratos_guardados/contrato_plantilla.docx
+++ b/service/static/contratos_guardados/contrato_plantilla.docx
@@ -313,12 +313,6 @@
         </w:rPr>
         <w:t>{{</w:t>
       </w:r>
-      <w:r>
-        <w:rPr>
-          <w:lang w:val="pt-BR"/>
-        </w:rPr>
-        <w:t xml:space="preserve"> </w:t>
-      </w:r>
       <w:proofErr w:type="spellStart"/>
       <w:r>
         <w:rPr>
@@ -332,12 +326,6 @@
         <w:rPr>
           <w:lang w:val="pt-BR"/>
         </w:rPr>
-        <w:t xml:space="preserve"> </w:t>
-      </w:r>
-      <w:r>
-        <w:rPr>
-          <w:lang w:val="pt-BR"/>
-        </w:rPr>
         <w:t>}}</w:t>
       </w:r>
       <w:r>
@@ -510,10 +498,9 @@
       <w:proofErr w:type="spellStart"/>
       <w:r>
         <w:rPr>
-          <w:highlight w:val="yellow"/>
-          <w:lang w:val="pt-BR"/>
-        </w:rPr>
-        <w:t>nombre_inmueble</w:t>
+          <w:lang w:val="pt-BR"/>
+        </w:rPr>
+        <w:t>cod_referencia</w:t>
       </w:r>
       <w:proofErr w:type="spellEnd"/>
       <w:r>

</xml_diff>